<commit_message>
updated test cases and release notes
</commit_message>
<xml_diff>
--- a/artifacts/ReleaseNotes.docx
+++ b/artifacts/ReleaseNotes.docx
@@ -114,6 +114,18 @@
         <w:t>Clear items</w:t>
       </w:r>
     </w:p>
+    <w:p>
+      <w:pPr>
+        <w:pStyle w:val="ListParagraph"/>
+        <w:numPr>
+          <w:ilvl w:val="0"/>
+          <w:numId w:val="2"/>
+        </w:numPr>
+      </w:pPr>
+      <w:r>
+        <w:t>Deployment to Heroku</w:t>
+      </w:r>
+    </w:p>
     <w:p/>
     <w:p>
       <w:pPr>
@@ -125,19 +137,7 @@
         <w:rPr>
           <w:b/>
         </w:rPr>
-        <w:t>Silver Features set</w:t>
-      </w:r>
-      <w:r>
-        <w:rPr>
-          <w:b/>
-        </w:rPr>
-        <w:t xml:space="preserve"> is partially complete</w:t>
-      </w:r>
-      <w:r>
-        <w:rPr>
-          <w:b/>
-        </w:rPr>
-        <w:t>.</w:t>
+        <w:t>Silver Features set is partially complete.</w:t>
       </w:r>
     </w:p>
     <w:p>
@@ -158,6 +158,32 @@
         <w:t xml:space="preserve">items works correctly. </w:t>
       </w:r>
     </w:p>
+    <w:p>
+      <w:pPr>
+        <w:pStyle w:val="ListParagraph"/>
+        <w:numPr>
+          <w:ilvl w:val="0"/>
+          <w:numId w:val="3"/>
+        </w:numPr>
+      </w:pPr>
+      <w:r>
+        <w:t>Editing Items</w:t>
+      </w:r>
+    </w:p>
+    <w:p>
+      <w:pPr>
+        <w:pStyle w:val="ListParagraph"/>
+        <w:numPr>
+          <w:ilvl w:val="0"/>
+          <w:numId w:val="3"/>
+        </w:numPr>
+      </w:pPr>
+      <w:r>
+        <w:t>Add notes to items</w:t>
+      </w:r>
+      <w:bookmarkStart w:id="0" w:name="_GoBack"/>
+      <w:bookmarkEnd w:id="0"/>
+    </w:p>
     <w:p/>
     <w:p>
       <w:pPr>
@@ -343,16 +369,36 @@
         <w:t>habetically)</w:t>
       </w:r>
     </w:p>
+    <w:p/>
+    <w:p>
+      <w:pPr>
+        <w:rPr>
+          <w:b/>
+        </w:rPr>
+      </w:pPr>
+      <w:r>
+        <w:rPr>
+          <w:b/>
+        </w:rPr>
+        <w:t>Gold</w:t>
+      </w:r>
+      <w:r>
+        <w:rPr>
+          <w:b/>
+        </w:rPr>
+        <w:t xml:space="preserve"> Features set is not yet complete. Still needs: </w:t>
+      </w:r>
+    </w:p>
     <w:p>
       <w:pPr>
         <w:pStyle w:val="ListParagraph"/>
         <w:numPr>
           <w:ilvl w:val="0"/>
-          <w:numId w:val="6"/>
+          <w:numId w:val="8"/>
         </w:numPr>
       </w:pPr>
       <w:r>
-        <w:t>Editing Items</w:t>
+        <w:t>Grouping of lists</w:t>
       </w:r>
     </w:p>
     <w:p>
@@ -360,33 +406,44 @@
         <w:pStyle w:val="ListParagraph"/>
         <w:numPr>
           <w:ilvl w:val="0"/>
-          <w:numId w:val="6"/>
+          <w:numId w:val="8"/>
         </w:numPr>
       </w:pPr>
       <w:r>
-        <w:t>Add notes to items</w:t>
-      </w:r>
+        <w:t>List templates</w:t>
+      </w:r>
+    </w:p>
+    <w:p>
+      <w:pPr>
+        <w:pStyle w:val="ListParagraph"/>
+        <w:numPr>
+          <w:ilvl w:val="0"/>
+          <w:numId w:val="8"/>
+        </w:numPr>
+      </w:pPr>
+      <w:r>
+        <w:t>API</w:t>
+      </w:r>
+    </w:p>
+    <w:p>
+      <w:pPr>
+        <w:pStyle w:val="ListParagraph"/>
+        <w:numPr>
+          <w:ilvl w:val="0"/>
+          <w:numId w:val="8"/>
+        </w:numPr>
+      </w:pPr>
+      <w:r>
+        <w:t>Developer portal</w:t>
+      </w:r>
+    </w:p>
+    <w:p>
+      <w:pPr>
+        <w:ind w:left="720"/>
+      </w:pPr>
     </w:p>
     <w:p/>
-    <w:p>
-      <w:pPr>
-        <w:rPr>
-          <w:b/>
-        </w:rPr>
-      </w:pPr>
-      <w:r>
-        <w:rPr>
-          <w:b/>
-        </w:rPr>
-        <w:t xml:space="preserve">Silver Features set is not yet complete. Still needs: </w:t>
-      </w:r>
-    </w:p>
-    <w:p>
-      <w:r>
-        <w:tab/>
-        <w:t>Grouping of lists</w:t>
-      </w:r>
-    </w:p>
+    <w:p/>
     <w:p/>
     <w:p>
       <w:pPr>
@@ -402,6 +459,7 @@
           <w:sz w:val="28"/>
           <w:szCs w:val="28"/>
         </w:rPr>
+        <w:lastRenderedPageBreak/>
         <w:t xml:space="preserve">What’s coming in the next version: </w:t>
       </w:r>
     </w:p>
@@ -446,8 +504,6 @@
       <w:r>
         <w:t>TBD</w:t>
       </w:r>
-      <w:bookmarkStart w:id="0" w:name="_GoBack"/>
-      <w:bookmarkEnd w:id="0"/>
     </w:p>
     <w:p/>
     <w:p>
@@ -937,6 +993,119 @@
     </w:lvl>
   </w:abstractNum>
   <w:abstractNum w:abstractNumId="4">
+    <w:nsid w:val="59304BD4"/>
+    <w:multiLevelType w:val="hybridMultilevel"/>
+    <w:tmpl w:val="90F0B1FA"/>
+    <w:lvl w:ilvl="0" w:tplc="04090001">
+      <w:start w:val="1"/>
+      <w:numFmt w:val="bullet"/>
+      <w:lvlText w:val=""/>
+      <w:lvlJc w:val="left"/>
+      <w:pPr>
+        <w:ind w:left="720" w:hanging="360"/>
+      </w:pPr>
+      <w:rPr>
+        <w:rFonts w:ascii="Symbol" w:hAnsi="Symbol" w:hint="default"/>
+      </w:rPr>
+    </w:lvl>
+    <w:lvl w:ilvl="1" w:tplc="04090003" w:tentative="1">
+      <w:start w:val="1"/>
+      <w:numFmt w:val="bullet"/>
+      <w:lvlText w:val="o"/>
+      <w:lvlJc w:val="left"/>
+      <w:pPr>
+        <w:ind w:left="1440" w:hanging="360"/>
+      </w:pPr>
+      <w:rPr>
+        <w:rFonts w:ascii="Courier New" w:hAnsi="Courier New" w:cs="Courier New" w:hint="default"/>
+      </w:rPr>
+    </w:lvl>
+    <w:lvl w:ilvl="2" w:tplc="04090005" w:tentative="1">
+      <w:start w:val="1"/>
+      <w:numFmt w:val="bullet"/>
+      <w:lvlText w:val=""/>
+      <w:lvlJc w:val="left"/>
+      <w:pPr>
+        <w:ind w:left="2160" w:hanging="360"/>
+      </w:pPr>
+      <w:rPr>
+        <w:rFonts w:ascii="Wingdings" w:hAnsi="Wingdings" w:hint="default"/>
+      </w:rPr>
+    </w:lvl>
+    <w:lvl w:ilvl="3" w:tplc="04090001" w:tentative="1">
+      <w:start w:val="1"/>
+      <w:numFmt w:val="bullet"/>
+      <w:lvlText w:val=""/>
+      <w:lvlJc w:val="left"/>
+      <w:pPr>
+        <w:ind w:left="2880" w:hanging="360"/>
+      </w:pPr>
+      <w:rPr>
+        <w:rFonts w:ascii="Symbol" w:hAnsi="Symbol" w:hint="default"/>
+      </w:rPr>
+    </w:lvl>
+    <w:lvl w:ilvl="4" w:tplc="04090003" w:tentative="1">
+      <w:start w:val="1"/>
+      <w:numFmt w:val="bullet"/>
+      <w:lvlText w:val="o"/>
+      <w:lvlJc w:val="left"/>
+      <w:pPr>
+        <w:ind w:left="3600" w:hanging="360"/>
+      </w:pPr>
+      <w:rPr>
+        <w:rFonts w:ascii="Courier New" w:hAnsi="Courier New" w:cs="Courier New" w:hint="default"/>
+      </w:rPr>
+    </w:lvl>
+    <w:lvl w:ilvl="5" w:tplc="04090005" w:tentative="1">
+      <w:start w:val="1"/>
+      <w:numFmt w:val="bullet"/>
+      <w:lvlText w:val=""/>
+      <w:lvlJc w:val="left"/>
+      <w:pPr>
+        <w:ind w:left="4320" w:hanging="360"/>
+      </w:pPr>
+      <w:rPr>
+        <w:rFonts w:ascii="Wingdings" w:hAnsi="Wingdings" w:hint="default"/>
+      </w:rPr>
+    </w:lvl>
+    <w:lvl w:ilvl="6" w:tplc="04090001" w:tentative="1">
+      <w:start w:val="1"/>
+      <w:numFmt w:val="bullet"/>
+      <w:lvlText w:val=""/>
+      <w:lvlJc w:val="left"/>
+      <w:pPr>
+        <w:ind w:left="5040" w:hanging="360"/>
+      </w:pPr>
+      <w:rPr>
+        <w:rFonts w:ascii="Symbol" w:hAnsi="Symbol" w:hint="default"/>
+      </w:rPr>
+    </w:lvl>
+    <w:lvl w:ilvl="7" w:tplc="04090003" w:tentative="1">
+      <w:start w:val="1"/>
+      <w:numFmt w:val="bullet"/>
+      <w:lvlText w:val="o"/>
+      <w:lvlJc w:val="left"/>
+      <w:pPr>
+        <w:ind w:left="5760" w:hanging="360"/>
+      </w:pPr>
+      <w:rPr>
+        <w:rFonts w:ascii="Courier New" w:hAnsi="Courier New" w:cs="Courier New" w:hint="default"/>
+      </w:rPr>
+    </w:lvl>
+    <w:lvl w:ilvl="8" w:tplc="04090005" w:tentative="1">
+      <w:start w:val="1"/>
+      <w:numFmt w:val="bullet"/>
+      <w:lvlText w:val=""/>
+      <w:lvlJc w:val="left"/>
+      <w:pPr>
+        <w:ind w:left="6480" w:hanging="360"/>
+      </w:pPr>
+      <w:rPr>
+        <w:rFonts w:ascii="Wingdings" w:hAnsi="Wingdings" w:hint="default"/>
+      </w:rPr>
+    </w:lvl>
+  </w:abstractNum>
+  <w:abstractNum w:abstractNumId="5">
     <w:nsid w:val="73251715"/>
     <w:multiLevelType w:val="hybridMultilevel"/>
     <w:tmpl w:val="57C0F3DA"/>
@@ -1049,7 +1218,7 @@
       </w:rPr>
     </w:lvl>
   </w:abstractNum>
-  <w:abstractNum w:abstractNumId="5">
+  <w:abstractNum w:abstractNumId="6">
     <w:nsid w:val="767121F9"/>
     <w:multiLevelType w:val="hybridMultilevel"/>
     <w:tmpl w:val="2DCA2390"/>
@@ -1162,7 +1331,7 @@
       </w:rPr>
     </w:lvl>
   </w:abstractNum>
-  <w:abstractNum w:abstractNumId="6">
+  <w:abstractNum w:abstractNumId="7">
     <w:nsid w:val="7DCF4320"/>
     <w:multiLevelType w:val="hybridMultilevel"/>
     <w:tmpl w:val="DAD482F0"/>
@@ -1279,7 +1448,7 @@
     <w:abstractNumId w:val="3"/>
   </w:num>
   <w:num w:numId="2">
-    <w:abstractNumId w:val="4"/>
+    <w:abstractNumId w:val="5"/>
   </w:num>
   <w:num w:numId="3">
     <w:abstractNumId w:val="2"/>
@@ -1291,10 +1460,13 @@
     <w:abstractNumId w:val="1"/>
   </w:num>
   <w:num w:numId="6">
+    <w:abstractNumId w:val="7"/>
+  </w:num>
+  <w:num w:numId="7">
     <w:abstractNumId w:val="6"/>
   </w:num>
-  <w:num w:numId="7">
-    <w:abstractNumId w:val="5"/>
+  <w:num w:numId="8">
+    <w:abstractNumId w:val="4"/>
   </w:num>
 </w:numbering>
 </file>

</xml_diff>